<commit_message>
Doc: Se añadio un nuevo truco de git para revertir una modificación de un archivo sin confirmar
</commit_message>
<xml_diff>
--- a/Inicio/Trucos de Git.docx
+++ b/Inicio/Trucos de Git.docx
@@ -40,7 +40,7 @@
         <w:rPr>
           <w:lang w:val="es-MX"/>
         </w:rPr>
-        <w:t>Como copiar un archivo de otra rama</w:t>
+        <w:t xml:space="preserve">Como descartar cambios de un archivo </w:t>
       </w:r>
     </w:p>
     <w:p>
@@ -53,7 +53,7 @@
         <w:rPr>
           <w:lang w:val="es-MX"/>
         </w:rPr>
-        <w:t xml:space="preserve">Tenes que estar en la rama donde vas a copiar el archivo. Esto se puede hacer con el comando </w:t>
+        <w:t xml:space="preserve">El archivo no debe estar confirmado, es decir, que no se haya hecho el git add. Se debe posicionar en la carpeta y hacer el </w:t>
       </w:r>
       <w:r>
         <w:rPr>
@@ -61,26 +61,46 @@
           <w:bCs/>
           <w:lang w:val="es-MX"/>
         </w:rPr>
-        <w:t>git checkout &lt;Nombre de la rama&gt;</w:t>
+        <w:t>git restore &lt;archivo&gt;</w:t>
       </w:r>
       <w:r>
         <w:rPr>
           <w:lang w:val="es-MX"/>
         </w:rPr>
         <w:t>.</w:t>
+      </w:r>
+      <w:r>
+        <w:rPr>
+          <w:lang w:val="es-MX"/>
+        </w:rPr>
+        <w:t xml:space="preserve"> Este comando revertirá todas las modificaciones al ultimo commit.</w:t>
       </w:r>
     </w:p>
     <w:p>
       <w:pPr>
-        <w:rPr>
-          <w:lang w:val="es-MX"/>
-        </w:rPr>
-      </w:pPr>
-      <w:r>
-        <w:rPr>
-          <w:lang w:val="es-MX"/>
-        </w:rPr>
-        <w:t xml:space="preserve">Una vez posicionado debes utilizar el comando </w:t>
+        <w:pStyle w:val="Ttulo2"/>
+        <w:rPr>
+          <w:lang w:val="es-MX"/>
+        </w:rPr>
+      </w:pPr>
+      <w:r>
+        <w:rPr>
+          <w:lang w:val="es-MX"/>
+        </w:rPr>
+        <w:t>Como copiar un archivo de otra rama</w:t>
+      </w:r>
+    </w:p>
+    <w:p>
+      <w:pPr>
+        <w:rPr>
+          <w:lang w:val="es-MX"/>
+        </w:rPr>
+      </w:pPr>
+      <w:r>
+        <w:rPr>
+          <w:lang w:val="es-MX"/>
+        </w:rPr>
+        <w:t xml:space="preserve">Tenes que estar en la rama donde vas a copiar el archivo. Esto se puede hacer con el comando </w:t>
       </w:r>
       <w:r>
         <w:rPr>
@@ -88,7 +108,7 @@
           <w:bCs/>
           <w:lang w:val="es-MX"/>
         </w:rPr>
-        <w:t>git checkout &lt;rama que posee el archivo&gt; -- &lt;ruta del archivo&gt;</w:t>
+        <w:t>git checkout &lt;Nombre de la rama&gt;</w:t>
       </w:r>
       <w:r>
         <w:rPr>
@@ -107,7 +127,7 @@
         <w:rPr>
           <w:lang w:val="es-MX"/>
         </w:rPr>
-        <w:t xml:space="preserve">Después se puede hacer el </w:t>
+        <w:t xml:space="preserve">Una vez posicionado debes utilizar el comando </w:t>
       </w:r>
       <w:r>
         <w:rPr>
@@ -115,13 +135,26 @@
           <w:bCs/>
           <w:lang w:val="es-MX"/>
         </w:rPr>
-        <w:t>git add .</w:t>
-      </w:r>
-      <w:r>
-        <w:rPr>
-          <w:lang w:val="es-MX"/>
-        </w:rPr>
-        <w:t xml:space="preserve"> y el </w:t>
+        <w:t>git checkout &lt;rama que posee el archivo&gt; -- &lt;ruta del archivo&gt;</w:t>
+      </w:r>
+      <w:r>
+        <w:rPr>
+          <w:lang w:val="es-MX"/>
+        </w:rPr>
+        <w:t>.</w:t>
+      </w:r>
+    </w:p>
+    <w:p>
+      <w:pPr>
+        <w:rPr>
+          <w:lang w:val="es-MX"/>
+        </w:rPr>
+      </w:pPr>
+      <w:r>
+        <w:rPr>
+          <w:lang w:val="es-MX"/>
+        </w:rPr>
+        <w:t xml:space="preserve">Después se puede hacer el </w:t>
       </w:r>
       <w:r>
         <w:rPr>
@@ -129,13 +162,13 @@
           <w:bCs/>
           <w:lang w:val="es-MX"/>
         </w:rPr>
-        <w:t>git commit -m  “mensaje”</w:t>
-      </w:r>
-      <w:r>
-        <w:rPr>
-          <w:lang w:val="es-MX"/>
-        </w:rPr>
-        <w:t xml:space="preserve">. Una vez finalizado haces el </w:t>
+        <w:t>git add .</w:t>
+      </w:r>
+      <w:r>
+        <w:rPr>
+          <w:lang w:val="es-MX"/>
+        </w:rPr>
+        <w:t xml:space="preserve"> y el </w:t>
       </w:r>
       <w:r>
         <w:rPr>
@@ -143,6 +176,20 @@
           <w:bCs/>
           <w:lang w:val="es-MX"/>
         </w:rPr>
+        <w:t>git commit -m  “mensaje”</w:t>
+      </w:r>
+      <w:r>
+        <w:rPr>
+          <w:lang w:val="es-MX"/>
+        </w:rPr>
+        <w:t xml:space="preserve">. Una vez finalizado haces el </w:t>
+      </w:r>
+      <w:r>
+        <w:rPr>
+          <w:b/>
+          <w:bCs/>
+          <w:lang w:val="es-MX"/>
+        </w:rPr>
         <w:t>git push origin &lt;nombre de la rama&gt;</w:t>
       </w:r>
       <w:r>
@@ -194,15 +241,7 @@
         <w:t>usó</w:t>
       </w:r>
       <w:r>
-        <w:t xml:space="preserve"> el git </w:t>
-      </w:r>
-      <w:proofErr w:type="spellStart"/>
-      <w:r>
-        <w:t>add</w:t>
-      </w:r>
-      <w:proofErr w:type="spellEnd"/>
-      <w:r>
-        <w:t xml:space="preserve"> en el </w:t>
+        <w:t xml:space="preserve"> el git add en el </w:t>
       </w:r>
       <w:r>
         <w:t xml:space="preserve">archivo </w:t>

</xml_diff>